<commit_message>
Update V 1.1.1 Add & Edit General Description
</commit_message>
<xml_diff>
--- a/school management system SRS NotCom.docx
+++ b/school management system SRS NotCom.docx
@@ -2251,6 +2251,7 @@
           <w:p>
             <w:pPr>
               <w:pStyle w:val="NoSpacing"/>
+              <w:jc w:val="center"/>
               <w:rPr>
                 <w:rFonts w:ascii="EucrosiaUPC" w:hAnsi="EucrosiaUPC" w:cs="EucrosiaUPC"/>
                 <w:sz w:val="32"/>
@@ -2258,51 +2259,93 @@
                 <w:cs/>
               </w:rPr>
             </w:pPr>
-          </w:p>
-        </w:tc>
-        <w:tc>
-          <w:tcPr>
-            <w:tcW w:w="1560" w:type="dxa"/>
-          </w:tcPr>
-          <w:p>
-            <w:pPr>
-              <w:pStyle w:val="NoSpacing"/>
+            <w:r>
               <w:rPr>
                 <w:rFonts w:ascii="EucrosiaUPC" w:hAnsi="EucrosiaUPC" w:cs="EucrosiaUPC"/>
                 <w:sz w:val="32"/>
                 <w:szCs w:val="32"/>
               </w:rPr>
-            </w:pPr>
-          </w:p>
-        </w:tc>
-        <w:tc>
-          <w:tcPr>
-            <w:tcW w:w="3118" w:type="dxa"/>
+              <w:t>school management system</w:t>
+            </w:r>
+          </w:p>
+        </w:tc>
+        <w:tc>
+          <w:tcPr>
+            <w:tcW w:w="1560" w:type="dxa"/>
           </w:tcPr>
           <w:p>
             <w:pPr>
               <w:pStyle w:val="NoSpacing"/>
+              <w:jc w:val="center"/>
               <w:rPr>
                 <w:rFonts w:ascii="EucrosiaUPC" w:hAnsi="EucrosiaUPC" w:cs="EucrosiaUPC"/>
                 <w:sz w:val="32"/>
                 <w:szCs w:val="32"/>
               </w:rPr>
             </w:pPr>
-          </w:p>
-        </w:tc>
-        <w:tc>
-          <w:tcPr>
-            <w:tcW w:w="1054" w:type="dxa"/>
-          </w:tcPr>
-          <w:p>
-            <w:pPr>
-              <w:pStyle w:val="NoSpacing"/>
+            <w:r>
               <w:rPr>
                 <w:rFonts w:ascii="EucrosiaUPC" w:hAnsi="EucrosiaUPC" w:cs="EucrosiaUPC"/>
                 <w:sz w:val="32"/>
                 <w:szCs w:val="32"/>
               </w:rPr>
-            </w:pPr>
+              <w:t>26</w:t>
+            </w:r>
+            <w:r>
+              <w:rPr>
+                <w:rFonts w:ascii="EucrosiaUPC" w:hAnsi="EucrosiaUPC" w:cs="EucrosiaUPC"/>
+                <w:sz w:val="32"/>
+                <w:szCs w:val="32"/>
+              </w:rPr>
+              <w:t>/10/2559</w:t>
+            </w:r>
+          </w:p>
+        </w:tc>
+        <w:tc>
+          <w:tcPr>
+            <w:tcW w:w="3118" w:type="dxa"/>
+          </w:tcPr>
+          <w:p>
+            <w:pPr>
+              <w:pStyle w:val="NoSpacing"/>
+              <w:rPr>
+                <w:rFonts w:ascii="EucrosiaUPC" w:hAnsi="EucrosiaUPC" w:cs="EucrosiaUPC"/>
+                <w:sz w:val="32"/>
+                <w:szCs w:val="32"/>
+              </w:rPr>
+            </w:pPr>
+            <w:r>
+              <w:rPr>
+                <w:rFonts w:ascii="EucrosiaUPC" w:hAnsi="EucrosiaUPC" w:cs="EucrosiaUPC" w:hint="cs"/>
+                <w:sz w:val="32"/>
+                <w:szCs w:val="32"/>
+                <w:cs/>
+              </w:rPr>
+              <w:t>ระบบจัดการนักเรียน และการจัดการค่าเทอม</w:t>
+            </w:r>
+          </w:p>
+        </w:tc>
+        <w:tc>
+          <w:tcPr>
+            <w:tcW w:w="1054" w:type="dxa"/>
+          </w:tcPr>
+          <w:p>
+            <w:pPr>
+              <w:pStyle w:val="NoSpacing"/>
+              <w:rPr>
+                <w:rFonts w:ascii="EucrosiaUPC" w:hAnsi="EucrosiaUPC" w:cs="EucrosiaUPC"/>
+                <w:sz w:val="32"/>
+                <w:szCs w:val="32"/>
+              </w:rPr>
+            </w:pPr>
+            <w:r>
+              <w:rPr>
+                <w:rFonts w:ascii="EucrosiaUPC" w:hAnsi="EucrosiaUPC" w:cs="EucrosiaUPC"/>
+                <w:sz w:val="32"/>
+                <w:szCs w:val="32"/>
+              </w:rPr>
+              <w:t>SMS v .1.1</w:t>
+            </w:r>
           </w:p>
         </w:tc>
       </w:tr>
@@ -2382,6 +2425,8 @@
           <w:szCs w:val="32"/>
         </w:rPr>
       </w:pPr>
+      <w:bookmarkStart w:id="1" w:name="_GoBack"/>
+      <w:bookmarkEnd w:id="1"/>
     </w:p>
     <w:p>
       <w:pPr>
@@ -2395,7 +2440,7 @@
           <w:szCs w:val="32"/>
         </w:rPr>
       </w:pPr>
-      <w:bookmarkStart w:id="1" w:name="_Toc466345510"/>
+      <w:bookmarkStart w:id="2" w:name="_Toc466345510"/>
       <w:r>
         <w:rPr>
           <w:rFonts w:ascii="EucrosiaUPC" w:hAnsi="EucrosiaUPC" w:cs="EucrosiaUPC"/>
@@ -2411,7 +2456,7 @@
         </w:rPr>
         <w:t>(Introduction)</w:t>
       </w:r>
-      <w:bookmarkEnd w:id="1"/>
+      <w:bookmarkEnd w:id="2"/>
     </w:p>
     <w:p>
       <w:pPr>
@@ -2425,7 +2470,7 @@
           <w:rFonts w:ascii="EucrosiaUPC" w:hAnsi="EucrosiaUPC" w:cs="EucrosiaUPC"/>
         </w:rPr>
       </w:pPr>
-      <w:bookmarkStart w:id="2" w:name="_Toc466345511"/>
+      <w:bookmarkStart w:id="3" w:name="_Toc466345511"/>
       <w:r>
         <w:rPr>
           <w:rStyle w:val="Heading2Char"/>
@@ -2441,7 +2486,7 @@
         </w:rPr>
         <w:t>Overview)</w:t>
       </w:r>
-      <w:bookmarkEnd w:id="2"/>
+      <w:bookmarkEnd w:id="3"/>
     </w:p>
     <w:p>
       <w:pPr>
@@ -2595,7 +2640,7 @@
           <w:bCs w:val="0"/>
         </w:rPr>
       </w:pPr>
-      <w:bookmarkStart w:id="3" w:name="_Toc466345512"/>
+      <w:bookmarkStart w:id="4" w:name="_Toc466345512"/>
       <w:r>
         <w:rPr>
           <w:rStyle w:val="Heading2Char"/>
@@ -2631,7 +2676,7 @@
         </w:rPr>
         <w:t>Purpose)</w:t>
       </w:r>
-      <w:bookmarkEnd w:id="3"/>
+      <w:bookmarkEnd w:id="4"/>
     </w:p>
     <w:p>
       <w:pPr>
@@ -3274,6 +3319,13 @@
                 <w:cs/>
               </w:rPr>
             </w:pPr>
+            <w:r>
+              <w:rPr>
+                <w:rFonts w:hint="cs"/>
+                <w:cs/>
+              </w:rPr>
+              <w:t>ครูฝ่ายปกครองสามารถดำเนินการค้นหาประวัตินักเรียนได้</w:t>
+            </w:r>
           </w:p>
         </w:tc>
       </w:tr>
@@ -3295,7 +3347,15 @@
           <w:tcPr>
             <w:tcW w:w="6521" w:type="dxa"/>
           </w:tcPr>
-          <w:p/>
+          <w:p>
+            <w:r>
+              <w:rPr>
+                <w:rFonts w:hint="cs"/>
+                <w:cs/>
+              </w:rPr>
+              <w:t>ฝ่ายการเงินสามารถดำเนินการค้าหาประวัติการจ่ายเงินได้</w:t>
+            </w:r>
+          </w:p>
         </w:tc>
       </w:tr>
       <w:tr>
@@ -3307,9 +3367,6 @@
             <w:pPr>
               <w:jc w:val="center"/>
             </w:pPr>
-            <w:r>
-              <w:t>REP-REQ-03</w:t>
-            </w:r>
           </w:p>
         </w:tc>
         <w:tc>
@@ -3334,9 +3391,6 @@
             <w:pPr>
               <w:jc w:val="center"/>
             </w:pPr>
-            <w:r>
-              <w:t>REP-REQ-04</w:t>
-            </w:r>
           </w:p>
         </w:tc>
         <w:tc>
@@ -3801,7 +3855,7 @@
           <w:bCs w:val="0"/>
         </w:rPr>
       </w:pPr>
-      <w:bookmarkStart w:id="4" w:name="_Toc466345514"/>
+      <w:bookmarkStart w:id="5" w:name="_Toc466345514"/>
       <w:r>
         <w:rPr>
           <w:rStyle w:val="Heading2Char"/>
@@ -3828,7 +3882,7 @@
         </w:rPr>
         <w:t>(Glossary)</w:t>
       </w:r>
-      <w:bookmarkEnd w:id="4"/>
+      <w:bookmarkEnd w:id="5"/>
       <w:r>
         <w:rPr>
           <w:rStyle w:val="Heading2Char"/>
@@ -4067,7 +4121,7 @@
           <w:rFonts w:ascii="EucrosiaUPC" w:hAnsi="EucrosiaUPC" w:cs="EucrosiaUPC"/>
         </w:rPr>
       </w:pPr>
-      <w:bookmarkStart w:id="5" w:name="_Toc466345515"/>
+      <w:bookmarkStart w:id="6" w:name="_Toc466345515"/>
     </w:p>
     <w:p>
       <w:pPr>
@@ -4145,7 +4199,7 @@
         </w:rPr>
         <w:t>)</w:t>
       </w:r>
-      <w:bookmarkEnd w:id="5"/>
+      <w:bookmarkEnd w:id="6"/>
     </w:p>
     <w:p>
       <w:r>
@@ -4490,7 +4544,7 @@
           <w:szCs w:val="32"/>
         </w:rPr>
       </w:pPr>
-      <w:bookmarkStart w:id="6" w:name="_Toc466345516"/>
+      <w:bookmarkStart w:id="7" w:name="_Toc466345516"/>
       <w:r>
         <w:rPr>
           <w:rFonts w:ascii="EucrosiaUPC" w:hAnsi="EucrosiaUPC" w:cs="EucrosiaUPC"/>
@@ -4498,7 +4552,7 @@
         </w:rPr>
         <w:t>General Description</w:t>
       </w:r>
-      <w:bookmarkEnd w:id="6"/>
+      <w:bookmarkEnd w:id="7"/>
     </w:p>
     <w:p>
       <w:pPr>
@@ -4511,14 +4565,14 @@
           <w:rFonts w:ascii="EucrosiaUPC" w:hAnsi="EucrosiaUPC" w:cs="EucrosiaUPC"/>
         </w:rPr>
       </w:pPr>
-      <w:bookmarkStart w:id="7" w:name="_Toc466345517"/>
+      <w:bookmarkStart w:id="8" w:name="_Toc466345517"/>
       <w:r>
         <w:rPr>
           <w:rFonts w:ascii="EucrosiaUPC" w:hAnsi="EucrosiaUPC" w:cs="EucrosiaUPC"/>
         </w:rPr>
         <w:t>System Environment</w:t>
       </w:r>
-      <w:bookmarkEnd w:id="7"/>
+      <w:bookmarkEnd w:id="8"/>
     </w:p>
     <w:p>
       <w:pPr>
@@ -4559,10 +4613,10 @@
             <v:path o:extrusionok="f" gradientshapeok="t" o:connecttype="rect"/>
             <o:lock v:ext="edit" aspectratio="t"/>
           </v:shapetype>
-          <v:shape id="_x0000_i1025" type="#_x0000_t75" style="width:446.4pt;height:180.6pt" o:ole="">
+          <v:shape id="_x0000_i1025" type="#_x0000_t75" style="width:446.2pt;height:180.55pt" o:ole="">
             <v:imagedata r:id="rId9" o:title=""/>
           </v:shape>
-          <o:OLEObject Type="Embed" ProgID="Visio.Drawing.15" ShapeID="_x0000_i1025" DrawAspect="Content" ObjectID="_1541956510" r:id="rId10"/>
+          <o:OLEObject Type="Embed" ProgID="Visio.Drawing.15" ShapeID="_x0000_i1025" DrawAspect="Content" ObjectID="_1541957514" r:id="rId10"/>
         </w:object>
       </w:r>
     </w:p>
@@ -4627,10 +4681,10 @@
           <w:cs/>
         </w:rPr>
         <w:object w:dxaOrig="6791" w:dyaOrig="2697" w14:anchorId="519D913A">
-          <v:shape id="_x0000_i1026" type="#_x0000_t75" style="width:461.4pt;height:152.4pt" o:ole="">
+          <v:shape id="_x0000_i1026" type="#_x0000_t75" style="width:461.45pt;height:152.2pt" o:ole="">
             <v:imagedata r:id="rId11" o:title=""/>
           </v:shape>
-          <o:OLEObject Type="Embed" ProgID="Visio.Drawing.15" ShapeID="_x0000_i1026" DrawAspect="Content" ObjectID="_1541956511" r:id="rId12"/>
+          <o:OLEObject Type="Embed" ProgID="Visio.Drawing.15" ShapeID="_x0000_i1026" DrawAspect="Content" ObjectID="_1541957515" r:id="rId12"/>
         </w:object>
       </w:r>
     </w:p>
@@ -4701,10 +4755,10 @@
           <w:cs/>
         </w:rPr>
         <w:object w:dxaOrig="7418" w:dyaOrig="2697" w14:anchorId="301CAFDB">
-          <v:shape id="_x0000_i1027" type="#_x0000_t75" style="width:468pt;height:170.4pt" o:ole="">
+          <v:shape id="_x0000_i1027" type="#_x0000_t75" style="width:468pt;height:170.2pt" o:ole="">
             <v:imagedata r:id="rId13" o:title=""/>
           </v:shape>
-          <o:OLEObject Type="Embed" ProgID="Visio.Drawing.15" ShapeID="_x0000_i1027" DrawAspect="Content" ObjectID="_1541956512" r:id="rId14"/>
+          <o:OLEObject Type="Embed" ProgID="Visio.Drawing.15" ShapeID="_x0000_i1027" DrawAspect="Content" ObjectID="_1541957516" r:id="rId14"/>
         </w:object>
       </w:r>
     </w:p>
@@ -4813,8 +4867,6 @@
         </w:rPr>
         <w:t>ระบบการกำหนดสิทธิ์และการควบคุมหลักสูตร</w:t>
       </w:r>
-      <w:bookmarkStart w:id="8" w:name="_GoBack"/>
-      <w:bookmarkEnd w:id="8"/>
     </w:p>
     <w:p/>
     <w:p>
@@ -4823,14 +4875,78 @@
           <w:cs/>
         </w:rPr>
         <w:object w:dxaOrig="8196" w:dyaOrig="2697">
-          <v:shape id="_x0000_i1028" type="#_x0000_t75" style="width:451.8pt;height:148.8pt" o:ole="">
+          <v:shape id="_x0000_i1028" type="#_x0000_t75" style="width:451.65pt;height:148.9pt" o:ole="">
             <v:imagedata r:id="rId15" o:title=""/>
           </v:shape>
-          <o:OLEObject Type="Embed" ProgID="Visio.Drawing.15" ShapeID="_x0000_i1028" DrawAspect="Content" ObjectID="_1541956513" r:id="rId16"/>
+          <o:OLEObject Type="Embed" ProgID="Visio.Drawing.15" ShapeID="_x0000_i1028" DrawAspect="Content" ObjectID="_1541957517" r:id="rId16"/>
         </w:object>
       </w:r>
     </w:p>
+    <w:p>
+      <w:pPr>
+        <w:rPr>
+          <w:rFonts w:hint="cs"/>
+        </w:rPr>
+      </w:pPr>
+      <w:r>
+        <w:rPr>
+          <w:rFonts w:hint="cs"/>
+          <w:cs/>
+        </w:rPr>
+        <w:t>ผอ. มีสิทธิ์ในการ กำหนดสิทธิ์ ให้แก่ผู้ใช้งานได้  และ ยังสามารถปรับเปรียนโครงสร้างภายในโรงเรียนได้อีกด้วย</w:t>
+      </w:r>
+    </w:p>
     <w:p/>
+    <w:p>
+      <w:pPr>
+        <w:rPr>
+          <w:rFonts w:hint="cs"/>
+        </w:rPr>
+      </w:pPr>
+      <w:r>
+        <w:rPr>
+          <w:rFonts w:hint="cs"/>
+          <w:cs/>
+        </w:rPr>
+        <w:t>หมวดการให้ทุนการศึกษา เป็นหมวด ใช้สำหรับการให้ทุนการศึกษาแก่นักเรียนได้โดยสามารถกำหนดประเภทขอทุนการศึกษาได้</w:t>
+      </w:r>
+    </w:p>
+    <w:p/>
+    <w:p>
+      <w:pPr>
+        <w:rPr>
+          <w:rFonts w:hint="cs"/>
+        </w:rPr>
+      </w:pPr>
+      <w:r>
+        <w:rPr>
+          <w:rFonts w:hint="cs"/>
+          <w:cs/>
+        </w:rPr>
+        <w:t>หมวด การกำหนดสิทธิ์การใช้งานโปรแกรม ใช้สำหรับ กำหนดสิทธิ์การใช้งานโปรแกรมแต่ละส่วนได้</w:t>
+      </w:r>
+    </w:p>
+    <w:p>
+      <w:pPr>
+        <w:rPr>
+          <w:rFonts w:hint="cs"/>
+        </w:rPr>
+      </w:pPr>
+    </w:p>
+    <w:p>
+      <w:pPr>
+        <w:rPr>
+          <w:rFonts w:hint="cs"/>
+        </w:rPr>
+      </w:pPr>
+      <w:r>
+        <w:rPr>
+          <w:rFonts w:hint="cs"/>
+          <w:cs/>
+        </w:rPr>
+        <w:t>หมวด การแก้ไขปรับเปลียนหลักสูตรภายในโรงเรียน ใช้สำหรับปรับเปรียนข้อมูล โครงสร้างภายในโรงเรียนได้</w:t>
+      </w:r>
+    </w:p>
     <w:p>
       <w:pPr>
         <w:rPr>
@@ -4892,10 +5008,10 @@
           <w:cs/>
         </w:rPr>
         <w:object w:dxaOrig="6669" w:dyaOrig="2842">
-          <v:shape id="_x0000_i1029" type="#_x0000_t75" style="width:333pt;height:142.2pt" o:ole="">
+          <v:shape id="_x0000_i1029" type="#_x0000_t75" style="width:333.25pt;height:142.35pt" o:ole="">
             <v:imagedata r:id="rId17" o:title=""/>
           </v:shape>
-          <o:OLEObject Type="Embed" ProgID="Visio.Drawing.15" ShapeID="_x0000_i1029" DrawAspect="Content" ObjectID="_1541956514" r:id="rId18"/>
+          <o:OLEObject Type="Embed" ProgID="Visio.Drawing.15" ShapeID="_x0000_i1029" DrawAspect="Content" ObjectID="_1541957518" r:id="rId18"/>
         </w:object>
       </w:r>
       <w:r>
@@ -6603,10 +6719,10 @@
           <w:cs/>
         </w:rPr>
         <w:object w:dxaOrig="6946" w:dyaOrig="6142">
-          <v:shape id="_x0000_i1030" type="#_x0000_t75" style="width:424.2pt;height:375pt" o:ole="">
+          <v:shape id="_x0000_i1030" type="#_x0000_t75" style="width:423.8pt;height:374.75pt" o:ole="">
             <v:imagedata r:id="rId20" o:title=""/>
           </v:shape>
-          <o:OLEObject Type="Embed" ProgID="Visio.Drawing.15" ShapeID="_x0000_i1030" DrawAspect="Content" ObjectID="_1541956515" r:id="rId21"/>
+          <o:OLEObject Type="Embed" ProgID="Visio.Drawing.15" ShapeID="_x0000_i1030" DrawAspect="Content" ObjectID="_1541957519" r:id="rId21"/>
         </w:object>
       </w:r>
       <w:r>
@@ -6684,7 +6800,7 @@
           <v:shape id="_x0000_s1026" type="#_x0000_t75" style="position:absolute;margin-left:-102.6pt;margin-top:18pt;width:8in;height:326.4pt;z-index:251845120;mso-position-horizontal-relative:text;mso-position-vertical-relative:text">
             <v:imagedata r:id="rId22" o:title=""/>
           </v:shape>
-          <o:OLEObject Type="Embed" ProgID="Visio.Drawing.15" ShapeID="_x0000_s1026" DrawAspect="Content" ObjectID="_1541956518" r:id="rId23"/>
+          <o:OLEObject Type="Embed" ProgID="Visio.Drawing.15" ShapeID="_x0000_s1026" DrawAspect="Content" ObjectID="_1541957522" r:id="rId23"/>
         </w:object>
       </w:r>
       <w:r>
@@ -11710,10 +11826,10 @@
     <w:p>
       <w:r>
         <w:object w:dxaOrig="5220" w:dyaOrig="1621">
-          <v:shape id="_x0000_i1032" type="#_x0000_t75" style="width:419.4pt;height:130.2pt" o:ole="">
+          <v:shape id="_x0000_i1032" type="#_x0000_t75" style="width:419.45pt;height:130.35pt" o:ole="">
             <v:imagedata r:id="rId29" o:title=""/>
           </v:shape>
-          <o:OLEObject Type="Embed" ProgID="Visio.Drawing.15" ShapeID="_x0000_i1032" DrawAspect="Content" ObjectID="_1541956516" r:id="rId30"/>
+          <o:OLEObject Type="Embed" ProgID="Visio.Drawing.15" ShapeID="_x0000_i1032" DrawAspect="Content" ObjectID="_1541957520" r:id="rId30"/>
         </w:object>
       </w:r>
     </w:p>
@@ -11928,10 +12044,10 @@
       </w:pPr>
       <w:r>
         <w:object w:dxaOrig="5220" w:dyaOrig="1621">
-          <v:shape id="_x0000_i1033" type="#_x0000_t75" style="width:261pt;height:81pt" o:ole="">
+          <v:shape id="_x0000_i1033" type="#_x0000_t75" style="width:261.25pt;height:80.75pt" o:ole="">
             <v:imagedata r:id="rId31" o:title=""/>
           </v:shape>
-          <o:OLEObject Type="Embed" ProgID="Visio.Drawing.15" ShapeID="_x0000_i1033" DrawAspect="Content" ObjectID="_1541956517" r:id="rId32"/>
+          <o:OLEObject Type="Embed" ProgID="Visio.Drawing.15" ShapeID="_x0000_i1033" DrawAspect="Content" ObjectID="_1541957521" r:id="rId32"/>
         </w:object>
       </w:r>
     </w:p>
@@ -12192,7 +12308,7 @@
           <v:shape id="_x0000_s1030" type="#_x0000_t75" style="position:absolute;margin-left:28.2pt;margin-top:-.05pt;width:388.8pt;height:103.2pt;z-index:251863552;mso-position-horizontal-relative:text;mso-position-vertical-relative:text">
             <v:imagedata r:id="rId33" o:title=""/>
           </v:shape>
-          <o:OLEObject Type="Embed" ProgID="Visio.Drawing.15" ShapeID="_x0000_s1030" DrawAspect="Content" ObjectID="_1541956519" r:id="rId34"/>
+          <o:OLEObject Type="Embed" ProgID="Visio.Drawing.15" ShapeID="_x0000_s1030" DrawAspect="Content" ObjectID="_1541957523" r:id="rId34"/>
         </w:object>
       </w:r>
     </w:p>
@@ -12630,7 +12746,7 @@
           <v:shape id="_x0000_s1031" type="#_x0000_t75" style="position:absolute;margin-left:20.4pt;margin-top:14.5pt;width:388.65pt;height:103.15pt;z-index:251865600;mso-position-horizontal-relative:text;mso-position-vertical-relative:text">
             <v:imagedata r:id="rId35" o:title=""/>
           </v:shape>
-          <o:OLEObject Type="Embed" ProgID="Visio.Drawing.15" ShapeID="_x0000_s1031" DrawAspect="Content" ObjectID="_1541956520" r:id="rId36"/>
+          <o:OLEObject Type="Embed" ProgID="Visio.Drawing.15" ShapeID="_x0000_s1031" DrawAspect="Content" ObjectID="_1541957524" r:id="rId36"/>
         </w:object>
       </w:r>
     </w:p>
@@ -13063,7 +13179,7 @@
           <v:shape id="_x0000_s1032" type="#_x0000_t75" style="position:absolute;margin-left:20.4pt;margin-top:14.5pt;width:388.65pt;height:103.15pt;z-index:251866624;mso-position-horizontal-relative:text;mso-position-vertical-relative:text">
             <v:imagedata r:id="rId37" o:title=""/>
           </v:shape>
-          <o:OLEObject Type="Embed" ProgID="Visio.Drawing.15" ShapeID="_x0000_s1032" DrawAspect="Content" ObjectID="_1541956521" r:id="rId38"/>
+          <o:OLEObject Type="Embed" ProgID="Visio.Drawing.15" ShapeID="_x0000_s1032" DrawAspect="Content" ObjectID="_1541957525" r:id="rId38"/>
         </w:object>
       </w:r>
     </w:p>
@@ -13519,7 +13635,7 @@
           <v:shape id="_x0000_s1033" type="#_x0000_t75" style="position:absolute;margin-left:20.4pt;margin-top:14.5pt;width:388.65pt;height:103.15pt;z-index:251867648;mso-position-horizontal-relative:text;mso-position-vertical-relative:text">
             <v:imagedata r:id="rId39" o:title=""/>
           </v:shape>
-          <o:OLEObject Type="Embed" ProgID="Visio.Drawing.15" ShapeID="_x0000_s1033" DrawAspect="Content" ObjectID="_1541956522" r:id="rId40"/>
+          <o:OLEObject Type="Embed" ProgID="Visio.Drawing.15" ShapeID="_x0000_s1033" DrawAspect="Content" ObjectID="_1541957526" r:id="rId40"/>
         </w:object>
       </w:r>
     </w:p>
@@ -32252,9 +32368,54 @@
     <w:p>
       <w:pPr>
         <w:rPr>
-          <w:cs/>
-        </w:rPr>
-      </w:pPr>
+          <w:rFonts w:hint="cs"/>
+        </w:rPr>
+      </w:pPr>
+      <w:r>
+        <w:rPr>
+          <w:rFonts w:hint="cs"/>
+          <w:cs/>
+        </w:rPr>
+        <w:t>หน้าจอ สำหรับการค้นหาประวัตินักเรียน</w:t>
+      </w:r>
+    </w:p>
+    <w:p>
+      <w:pPr>
+        <w:rPr>
+          <w:rFonts w:hint="cs"/>
+          <w:cs/>
+        </w:rPr>
+      </w:pPr>
+      <w:r>
+        <w:rPr>
+          <w:cs/>
+        </w:rPr>
+        <w:pict>
+          <v:shape id="_x0000_i1038" type="#_x0000_t75" style="width:346.35pt;height:236.75pt">
+            <v:imagedata r:id="rId49" o:title="3"/>
+          </v:shape>
+        </w:pict>
+      </w:r>
+      <w:r>
+        <w:rPr>
+          <w:cs/>
+        </w:rPr>
+        <w:pict>
+          <v:shape id="_x0000_i1039" type="#_x0000_t75" style="width:350.2pt;height:182.75pt">
+            <v:imagedata r:id="rId50" o:title="1"/>
+          </v:shape>
+        </w:pict>
+      </w:r>
+      <w:r>
+        <w:rPr>
+          <w:cs/>
+        </w:rPr>
+        <w:pict>
+          <v:shape id="_x0000_i1040" type="#_x0000_t75" style="width:330.55pt;height:192pt">
+            <v:imagedata r:id="rId51" o:title="2"/>
+          </v:shape>
+        </w:pict>
+      </w:r>
     </w:p>
     <w:p>
       <w:pPr>
@@ -32272,15 +32433,32 @@
     <w:p>
       <w:pPr>
         <w:rPr>
-          <w:cs/>
-        </w:rPr>
-      </w:pPr>
-      <w:r>
-        <w:rPr>
           <w:rFonts w:hint="cs"/>
-          <w:cs/>
-        </w:rPr>
-        <w:t>กำหนด</w:t>
+        </w:rPr>
+      </w:pPr>
+      <w:r>
+        <w:rPr>
+          <w:rFonts w:hint="cs"/>
+          <w:cs/>
+        </w:rPr>
+        <w:t>หน้าจอ สำหรับ การกำหนดสิทธ์ ให้ทุนการ ศึกษา การจัดการภายในโรงเรียน</w:t>
+      </w:r>
+    </w:p>
+    <w:p>
+      <w:pPr>
+        <w:rPr>
+          <w:cs/>
+        </w:rPr>
+      </w:pPr>
+      <w:r>
+        <w:rPr>
+          <w:cs/>
+        </w:rPr>
+        <w:pict>
+          <v:shape id="_x0000_i1044" type="#_x0000_t75" style="width:451.1pt;height:288.55pt">
+            <v:imagedata r:id="rId52" o:title="11"/>
+          </v:shape>
+        </w:pict>
       </w:r>
     </w:p>
     <w:p>
@@ -32362,7 +32540,7 @@
                     <pic:cNvPicPr/>
                   </pic:nvPicPr>
                   <pic:blipFill>
-                    <a:blip r:embed="rId49"/>
+                    <a:blip r:embed="rId53"/>
                     <a:stretch>
                       <a:fillRect/>
                     </a:stretch>
@@ -32461,7 +32639,7 @@
                     <pic:cNvPicPr/>
                   </pic:nvPicPr>
                   <pic:blipFill>
-                    <a:blip r:embed="rId50"/>
+                    <a:blip r:embed="rId54"/>
                     <a:stretch>
                       <a:fillRect/>
                     </a:stretch>
@@ -32529,7 +32707,7 @@
                     <pic:cNvPicPr/>
                   </pic:nvPicPr>
                   <pic:blipFill>
-                    <a:blip r:embed="rId51"/>
+                    <a:blip r:embed="rId55"/>
                     <a:stretch>
                       <a:fillRect/>
                     </a:stretch>
@@ -32612,7 +32790,7 @@
                     <pic:cNvPicPr/>
                   </pic:nvPicPr>
                   <pic:blipFill>
-                    <a:blip r:embed="rId52"/>
+                    <a:blip r:embed="rId56"/>
                     <a:stretch>
                       <a:fillRect/>
                     </a:stretch>
@@ -33175,7 +33353,7 @@
       </w:pPr>
     </w:p>
     <w:sectPr>
-      <w:footerReference w:type="default" r:id="rId53"/>
+      <w:footerReference w:type="default" r:id="rId57"/>
       <w:pgSz w:w="11906" w:h="16838"/>
       <w:pgMar w:top="1440" w:right="1440" w:bottom="1440" w:left="1440" w:header="708" w:footer="708" w:gutter="0"/>
       <w:pgNumType w:start="1"/>
@@ -33360,7 +33538,7 @@
         <w:bCs/>
         <w:noProof/>
       </w:rPr>
-      <w:t>8</w:t>
+      <w:t>1</w:t>
     </w:r>
     <w:r>
       <w:rPr>
@@ -38544,7 +38722,7 @@
 </file>
 
 <file path=customXml/itemProps1.xml><?xml version="1.0" encoding="utf-8"?>
-<ds:datastoreItem xmlns:ds="http://schemas.openxmlformats.org/officeDocument/2006/customXml" ds:itemID="{48D12A80-2E9B-4919-8D6E-133BE905A7D8}">
+<ds:datastoreItem xmlns:ds="http://schemas.openxmlformats.org/officeDocument/2006/customXml" ds:itemID="{E97A6682-0A0D-4318-B6C0-2011D4345503}">
   <ds:schemaRefs>
     <ds:schemaRef ds:uri="http://schemas.openxmlformats.org/officeDocument/2006/bibliography"/>
   </ds:schemaRefs>

</xml_diff>